<commit_message>
ajuestes inciales de los cursos
</commit_message>
<xml_diff>
--- a/docs/index.docx
+++ b/docs/index.docx
@@ -11,7 +11,7 @@
           <w:bCs/>
           <w:b/>
         </w:rPr>
-        <w:t xml:space="preserve">Estadística</w:t>
+        <w:t xml:space="preserve">Seminario</w:t>
       </w:r>
       <w:r>
         <w:rPr>
@@ -25,35 +25,13 @@
           <w:bCs/>
           <w:b/>
         </w:rPr>
-        <w:t xml:space="preserve">básica</w:t>
-      </w:r>
-    </w:p>
-    <w:p>
-      <w:pPr>
-        <w:pStyle w:val="FirstParagraph"/>
-      </w:pPr>
-    </w:p>
-    <w:bookmarkStart w:id="20" w:name="introducción"/>
-    <w:p>
-      <w:pPr>
-        <w:pStyle w:val="Heading1"/>
-      </w:pPr>
+        <w:t xml:space="preserve">Analítica</w:t>
+      </w:r>
       <w:r>
         <w:rPr>
           <w:bCs/>
           <w:b/>
         </w:rPr>
-        <w:t xml:space="preserve">Introducción</w:t>
-      </w:r>
-    </w:p>
-    <w:p>
-      <w:pPr>
-        <w:pStyle w:val="FirstParagraph"/>
-      </w:pPr>
-      <w:r>
-        <w:t xml:space="preserve">Bienvenidos al curso de</w:t>
-      </w:r>
-      <w:r>
         <w:t xml:space="preserve"> </w:t>
       </w:r>
       <w:r>
@@ -61,77 +39,13 @@
           <w:bCs/>
           <w:b/>
         </w:rPr>
-        <w:t xml:space="preserve">Estadística Descriptiva</w:t>
-      </w:r>
-      <w:r>
-        <w:t xml:space="preserve">. En un mundo impulsado por información y datos, la capacidad de comprender y utilizar eficazmente estos recursos se ha convertido en una habilidad esencial en diversos campos. Ya sea que estén buscando tomar decisiones informadas en los negocios, la investigación científica o cualquier otro ámbito, la capacidad de analizar y extraer información significativa de los datos es fundamental.</w:t>
-      </w:r>
-    </w:p>
-    <w:p>
-      <w:pPr>
-        <w:pStyle w:val="BodyText"/>
-      </w:pPr>
-    </w:p>
-    <w:p>
-      <w:pPr>
-        <w:pStyle w:val="BodyText"/>
-      </w:pPr>
-      <w:r>
-        <w:t xml:space="preserve">En el</w:t>
-      </w:r>
-      <w:r>
-        <w:t xml:space="preserve"> </w:t>
+        <w:t xml:space="preserve">de</w:t>
       </w:r>
       <w:r>
         <w:rPr>
           <w:bCs/>
           <w:b/>
         </w:rPr>
-        <w:t xml:space="preserve">primer módulo</w:t>
-      </w:r>
-      <w:r>
-        <w:t xml:space="preserve">, explora los conceptos fundamentales del análisis de datos. Comenzaremos estableciendo las bases con la estadística descriptiva e inferencial, lo que nos permitirá comprender cómo resumir y analizar conjuntos de datos. Aprenderemos sobre el pensamiento estadístico y cómo aplicarlo a situaciones del mundo real. Además, abordaremos conceptos como población y muestra, así como las diferentes formas de clasificar variables cuantitativas y cualitativas. También exploraremos las escalas de medición y cómo influyen en nuestro enfoque analítico.</w:t>
-      </w:r>
-    </w:p>
-    <w:p>
-      <w:pPr>
-        <w:pStyle w:val="BodyText"/>
-      </w:pPr>
-    </w:p>
-    <w:p>
-      <w:pPr>
-        <w:pStyle w:val="BodyText"/>
-      </w:pPr>
-      <w:r>
-        <w:t xml:space="preserve">Dentro del análisis de datos, nos sumergiremos en los indicadores de tendencia central, posición, dispersión y la curva normal, lo que nos permitirá comprender cómo están distribuidos los datos y qué información clave podemos extraer de ellos.</w:t>
-      </w:r>
-    </w:p>
-    <w:p>
-      <w:pPr>
-        <w:pStyle w:val="BodyText"/>
-      </w:pPr>
-    </w:p>
-    <w:p>
-      <w:pPr>
-        <w:pStyle w:val="BodyText"/>
-      </w:pPr>
-      <w:r>
-        <w:t xml:space="preserve">La visualización de datos es una parte esencial de cualquier análisis. Exploraremos una variedad de gráficos, desde gráficos de barras y tortas hasta histogramas, gráficos de líneas, diagramas de cajas y gráficos de dispersión. Estas herramientas visuales nos ayudarán a comprender patrones, relaciones y tendencias en los datos de manera efectiva.</w:t>
-      </w:r>
-    </w:p>
-    <w:p>
-      <w:pPr>
-        <w:pStyle w:val="BodyText"/>
-      </w:pPr>
-    </w:p>
-    <w:p>
-      <w:pPr>
-        <w:pStyle w:val="BodyText"/>
-      </w:pPr>
-      <w:r>
-        <w:t xml:space="preserve">En el</w:t>
-      </w:r>
-      <w:r>
         <w:t xml:space="preserve"> </w:t>
       </w:r>
       <w:r>
@@ -139,89 +53,154 @@
           <w:bCs/>
           <w:b/>
         </w:rPr>
-        <w:t xml:space="preserve">segundo módulo</w:t>
-      </w:r>
-      <w:r>
-        <w:t xml:space="preserve">, se presentan en las herramientas prácticas para tomar decisiones informadas utilizando datos. Exploraremos el ciclo de mejoramiento y control PHVA (Planificar, Hacer, Verificar, Actuar), una metodología esencial para garantizar la calidad y eficiencia en diversos procesos. Aprenderemos cómo abordar problemas y proyectos de manera estructurada y efectiva.</w:t>
-      </w:r>
-    </w:p>
-    <w:p>
-      <w:pPr>
-        <w:pStyle w:val="BodyText"/>
-      </w:pPr>
-    </w:p>
-    <w:p>
-      <w:pPr>
-        <w:pStyle w:val="BodyText"/>
-      </w:pPr>
-      <w:r>
-        <w:t xml:space="preserve">La participación es crucial en cualquier proceso de toma de decisiones. Veremos cómo generar ideas de manera colaborativa a través de la tormenta de ideas y cómo registrar la información de manera organizada utilizando hojas de chequeo y registros de datos. Además, exploraremos una variedad de gráficos, desde los clásicos gráficos de barras y columnas hasta gráficos más creativos y efectivos.</w:t>
-      </w:r>
-    </w:p>
-    <w:p>
-      <w:pPr>
-        <w:pStyle w:val="BodyText"/>
-      </w:pPr>
-    </w:p>
-    <w:p>
-      <w:pPr>
-        <w:pStyle w:val="BodyText"/>
-      </w:pPr>
-      <w:r>
-        <w:t xml:space="preserve">Identificar las causas fundamentales de los problemas es esencial para la mejora continua. Aprenderemos cómo utilizar herramientas como los diagramas causa-efecto y los diagramas</w:t>
-      </w:r>
-      <w:r>
-        <w:t xml:space="preserve"> </w:t>
-      </w:r>
-      <w:r>
-        <w:t xml:space="preserve">“</w:t>
-      </w:r>
-      <w:r>
-        <w:t xml:space="preserve">Por qué-Por qué</w:t>
-      </w:r>
-      <w:r>
-        <w:t xml:space="preserve">”</w:t>
-      </w:r>
-      <w:r>
-        <w:t xml:space="preserve"> </w:t>
-      </w:r>
-      <w:r>
-        <w:t xml:space="preserve">para explorar las raíces de los desafíos que enfrentamos. Además, descubriremos cómo organizar prioridades mediante el Diagrama de Pareto, lo que nos permitirá enfocarnos en los problemas más críticos.</w:t>
-      </w:r>
-    </w:p>
-    <w:p>
-      <w:pPr>
-        <w:pStyle w:val="BodyText"/>
-      </w:pPr>
-    </w:p>
-    <w:p>
-      <w:pPr>
-        <w:pStyle w:val="BodyText"/>
-      </w:pPr>
-      <w:r>
-        <w:t xml:space="preserve">Por último en el</w:t>
-      </w:r>
-      <w:r>
-        <w:t xml:space="preserve"> </w:t>
-      </w:r>
+        <w:t xml:space="preserve">Datos</w:t>
+      </w:r>
+    </w:p>
+    <w:p>
+      <w:pPr>
+        <w:pStyle w:val="FirstParagraph"/>
+      </w:pPr>
+    </w:p>
+    <w:bookmarkStart w:id="20" w:name="curso-estadística-básica"/>
+    <w:p>
+      <w:pPr>
+        <w:pStyle w:val="Heading1"/>
+      </w:pPr>
       <w:r>
         <w:rPr>
           <w:bCs/>
           <w:b/>
         </w:rPr>
-        <w:t xml:space="preserve">tercer módulo</w:t>
-      </w:r>
-      <w:r>
-        <w:t xml:space="preserve">, introducen herramientas estadísticas más avanzadas, incluida la introducción a técnicas multivariadas descriptivas como el análisis de componentes principales, análisis de conglomerados y análisis de correspondencia. También exploraremos la potencia del lenguaje estadístico R para el análisis de datos.</w:t>
-      </w:r>
-    </w:p>
-    <w:p>
-      <w:pPr>
-        <w:pStyle w:val="BodyText"/>
+        <w:t xml:space="preserve">Curso Estadística básica</w:t>
+      </w:r>
+    </w:p>
+    <w:p>
+      <w:pPr>
+        <w:numPr>
+          <w:ilvl w:val="0"/>
+          <w:numId w:val="1001"/>
+        </w:numPr>
+        <w:pStyle w:val="Compact"/>
+      </w:pPr>
+      <w:r>
+        <w:t xml:space="preserve">Definiciones: estadística descriptiva, inferencial, pensamiento estadístico, población y muestra.</w:t>
+      </w:r>
+    </w:p>
+    <w:p>
+      <w:pPr>
+        <w:numPr>
+          <w:ilvl w:val="0"/>
+          <w:numId w:val="1001"/>
+        </w:numPr>
+        <w:pStyle w:val="Compact"/>
+      </w:pPr>
+      <w:r>
+        <w:t xml:space="preserve">Los datos: variables cuantitativas (discretas, continuas) y cualitativas. Escalas de medición.</w:t>
+      </w:r>
+    </w:p>
+    <w:p>
+      <w:pPr>
+        <w:numPr>
+          <w:ilvl w:val="0"/>
+          <w:numId w:val="1001"/>
+        </w:numPr>
+        <w:pStyle w:val="Compact"/>
+      </w:pPr>
+      <w:r>
+        <w:t xml:space="preserve">Medidas de tendencia central. media, mediana, moda, rango medio, media truncada, media geométrica, media armónica.</w:t>
+      </w:r>
+    </w:p>
+    <w:p>
+      <w:pPr>
+        <w:numPr>
+          <w:ilvl w:val="0"/>
+          <w:numId w:val="1001"/>
+        </w:numPr>
+        <w:pStyle w:val="Compact"/>
+      </w:pPr>
+      <w:r>
+        <w:t xml:space="preserve">Medidas de Dispersión o variabilidad. rango, varianza, desviación estándar, coeficiente de variación.</w:t>
+      </w:r>
+    </w:p>
+    <w:p>
+      <w:pPr>
+        <w:numPr>
+          <w:ilvl w:val="0"/>
+          <w:numId w:val="1001"/>
+        </w:numPr>
+        <w:pStyle w:val="Compact"/>
+      </w:pPr>
+      <w:r>
+        <w:t xml:space="preserve">Medidas de posición. percentiles, deciles, cuartiles.</w:t>
+      </w:r>
+    </w:p>
+    <w:p>
+      <w:pPr>
+        <w:numPr>
+          <w:ilvl w:val="0"/>
+          <w:numId w:val="1001"/>
+        </w:numPr>
+        <w:pStyle w:val="Compact"/>
+      </w:pPr>
+      <w:r>
+        <w:t xml:space="preserve">Medidas de forma. curtosis, sesgo.</w:t>
+      </w:r>
+    </w:p>
+    <w:p>
+      <w:pPr>
+        <w:numPr>
+          <w:ilvl w:val="0"/>
+          <w:numId w:val="1001"/>
+        </w:numPr>
+        <w:pStyle w:val="Compact"/>
+      </w:pPr>
+      <w:r>
+        <w:t xml:space="preserve">La curva normal.</w:t>
+      </w:r>
+    </w:p>
+    <w:p>
+      <w:pPr>
+        <w:numPr>
+          <w:ilvl w:val="0"/>
+          <w:numId w:val="1001"/>
+        </w:numPr>
+        <w:pStyle w:val="Compact"/>
+      </w:pPr>
+      <w:r>
+        <w:t xml:space="preserve">Visualización de datos.</w:t>
+      </w:r>
+    </w:p>
+    <w:p>
+      <w:pPr>
+        <w:numPr>
+          <w:ilvl w:val="0"/>
+          <w:numId w:val="1001"/>
+        </w:numPr>
+        <w:pStyle w:val="Compact"/>
+      </w:pPr>
+      <w:r>
+        <w:t xml:space="preserve">Correlación entre variables.</w:t>
+      </w:r>
+    </w:p>
+    <w:p>
+      <w:pPr>
+        <w:numPr>
+          <w:ilvl w:val="0"/>
+          <w:numId w:val="1001"/>
+        </w:numPr>
+        <w:pStyle w:val="Compact"/>
+      </w:pPr>
+      <w:r>
+        <w:t xml:space="preserve">Informe estadístico.</w:t>
+      </w:r>
+    </w:p>
+    <w:p>
+      <w:pPr>
+        <w:pStyle w:val="FirstParagraph"/>
       </w:pPr>
     </w:p>
     <w:bookmarkEnd w:id="20"/>
-    <w:bookmarkStart w:id="21" w:name="metodología-estadística"/>
+    <w:bookmarkStart w:id="21" w:name="curso-estadística-avanzada"/>
     <w:p>
       <w:pPr>
         <w:pStyle w:val="Heading1"/>
@@ -231,7 +210,151 @@
           <w:bCs/>
           <w:b/>
         </w:rPr>
-        <w:t xml:space="preserve">Metodología estadística</w:t>
+        <w:t xml:space="preserve">Curso Estadística Avanzada</w:t>
+      </w:r>
+    </w:p>
+    <w:p>
+      <w:pPr>
+        <w:numPr>
+          <w:ilvl w:val="0"/>
+          <w:numId w:val="1002"/>
+        </w:numPr>
+        <w:pStyle w:val="Compact"/>
+      </w:pPr>
+      <w:r>
+        <w:t xml:space="preserve">Ciclo de mejoramiento y de control PHVA</w:t>
+      </w:r>
+    </w:p>
+    <w:p>
+      <w:pPr>
+        <w:numPr>
+          <w:ilvl w:val="0"/>
+          <w:numId w:val="1002"/>
+        </w:numPr>
+        <w:pStyle w:val="Compact"/>
+      </w:pPr>
+      <w:r>
+        <w:t xml:space="preserve">Problemas y proyectos</w:t>
+      </w:r>
+    </w:p>
+    <w:p>
+      <w:pPr>
+        <w:numPr>
+          <w:ilvl w:val="0"/>
+          <w:numId w:val="1002"/>
+        </w:numPr>
+        <w:pStyle w:val="Compact"/>
+      </w:pPr>
+      <w:r>
+        <w:t xml:space="preserve">Cómo lograr la participación: Tormenta de ideas</w:t>
+      </w:r>
+    </w:p>
+    <w:p>
+      <w:pPr>
+        <w:numPr>
+          <w:ilvl w:val="0"/>
+          <w:numId w:val="1002"/>
+        </w:numPr>
+        <w:pStyle w:val="Compact"/>
+      </w:pPr>
+      <w:r>
+        <w:t xml:space="preserve">Cómo registrar la información: Hojas de chequeo y de Registro de datos</w:t>
+      </w:r>
+    </w:p>
+    <w:p>
+      <w:pPr>
+        <w:numPr>
+          <w:ilvl w:val="0"/>
+          <w:numId w:val="1002"/>
+        </w:numPr>
+        <w:pStyle w:val="Compact"/>
+      </w:pPr>
+      <w:r>
+        <w:t xml:space="preserve">Cómo identificar causas de problemas: Diagramas causa – efecto, Diagrama Por qué – Porqué</w:t>
+      </w:r>
+    </w:p>
+    <w:p>
+      <w:pPr>
+        <w:numPr>
+          <w:ilvl w:val="0"/>
+          <w:numId w:val="1002"/>
+        </w:numPr>
+        <w:pStyle w:val="Compact"/>
+      </w:pPr>
+      <w:r>
+        <w:t xml:space="preserve">Cómo organizar prioridades: Diagrama de Pareto</w:t>
+      </w:r>
+    </w:p>
+    <w:p>
+      <w:pPr>
+        <w:numPr>
+          <w:ilvl w:val="0"/>
+          <w:numId w:val="1002"/>
+        </w:numPr>
+        <w:pStyle w:val="Compact"/>
+      </w:pPr>
+      <w:r>
+        <w:t xml:space="preserve">Análisis de regresión lineal simple y múltiple</w:t>
+      </w:r>
+    </w:p>
+    <w:p>
+      <w:pPr>
+        <w:numPr>
+          <w:ilvl w:val="0"/>
+          <w:numId w:val="1002"/>
+        </w:numPr>
+        <w:pStyle w:val="Compact"/>
+      </w:pPr>
+      <w:r>
+        <w:t xml:space="preserve">Introducción a las técnicas de análisis descriptivas:</w:t>
+      </w:r>
+    </w:p>
+    <w:p>
+      <w:pPr>
+        <w:numPr>
+          <w:ilvl w:val="0"/>
+          <w:numId w:val="1002"/>
+        </w:numPr>
+        <w:pStyle w:val="Compact"/>
+      </w:pPr>
+      <w:r>
+        <w:t xml:space="preserve">Análisis de Componentes Principales</w:t>
+      </w:r>
+    </w:p>
+    <w:p>
+      <w:pPr>
+        <w:numPr>
+          <w:ilvl w:val="0"/>
+          <w:numId w:val="1002"/>
+        </w:numPr>
+        <w:pStyle w:val="Compact"/>
+      </w:pPr>
+      <w:r>
+        <w:t xml:space="preserve">Análisis de Conglomerados</w:t>
+      </w:r>
+    </w:p>
+    <w:p>
+      <w:pPr>
+        <w:numPr>
+          <w:ilvl w:val="0"/>
+          <w:numId w:val="1002"/>
+        </w:numPr>
+        <w:pStyle w:val="Compact"/>
+      </w:pPr>
+      <w:r>
+        <w:t xml:space="preserve">Análisis de Correspondencia.</w:t>
+      </w:r>
+    </w:p>
+    <w:p>
+      <w:pPr>
+        <w:numPr>
+          <w:ilvl w:val="0"/>
+          <w:numId w:val="1002"/>
+        </w:numPr>
+        <w:pStyle w:val="Compact"/>
+      </w:pPr>
+      <w:r>
+        <w:t xml:space="preserve">Ejemplos de caso aplicado (con base de datos)</w:t>
       </w:r>
     </w:p>
     <w:p>
@@ -240,7 +363,7 @@
       </w:pPr>
     </w:p>
     <w:bookmarkEnd w:id="21"/>
-    <w:bookmarkStart w:id="26" w:name="contenido"/>
+    <w:bookmarkStart w:id="26" w:name="curso-introducción-al-análisis-de-datos"/>
     <w:p>
       <w:pPr>
         <w:pStyle w:val="Heading1"/>
@@ -250,364 +373,288 @@
           <w:bCs/>
           <w:b/>
         </w:rPr>
-        <w:t xml:space="preserve">Contenido</w:t>
-      </w:r>
-    </w:p>
-    <w:p>
-      <w:pPr>
-        <w:pStyle w:val="FirstParagraph"/>
-      </w:pPr>
-    </w:p>
-    <w:bookmarkStart w:id="22" w:name="tema-1-estadística-descriptiva"/>
-    <w:p>
-      <w:pPr>
-        <w:pStyle w:val="Heading2"/>
-      </w:pPr>
-      <w:r>
-        <w:t xml:space="preserve"> </w:t>
-      </w:r>
+        <w:t xml:space="preserve">Curso Introducción al análisis de datos</w:t>
+      </w:r>
+    </w:p>
+    <w:bookmarkStart w:id="22" w:name="X4e51cdd4f106f42d2adad32e00100bc24412f9c"/>
+    <w:p>
+      <w:pPr>
+        <w:pStyle w:val="Heading3"/>
+      </w:pPr>
       <w:r>
         <w:rPr>
           <w:bCs/>
           <w:b/>
         </w:rPr>
-        <w:t xml:space="preserve">Tema 1 Estadística Descriptiva</w:t>
-      </w:r>
-    </w:p>
-    <w:p>
-      <w:pPr>
-        <w:pStyle w:val="FirstParagraph"/>
-      </w:pPr>
-      <w:r>
-        <w:t xml:space="preserve">Análisis de datos</w:t>
-      </w:r>
-    </w:p>
-    <w:p>
-      <w:pPr>
-        <w:numPr>
-          <w:ilvl w:val="0"/>
-          <w:numId w:val="1001"/>
-        </w:numPr>
-      </w:pPr>
-      <w:r>
-        <w:t xml:space="preserve">Definiciones: estadística descriptiva, inferencial, pensamiento estadístico, población y muestra</w:t>
-      </w:r>
-    </w:p>
-    <w:p>
-      <w:pPr>
-        <w:numPr>
-          <w:ilvl w:val="0"/>
-          <w:numId w:val="1001"/>
-        </w:numPr>
-      </w:pPr>
-      <w:r>
-        <w:t xml:space="preserve">Los datos: variables cuantitativas (discretas, continuas) y cualitativas. Escalas de medición.</w:t>
-      </w:r>
-    </w:p>
-    <w:p>
-      <w:pPr>
-        <w:numPr>
-          <w:ilvl w:val="0"/>
-          <w:numId w:val="1001"/>
-        </w:numPr>
-      </w:pPr>
-      <w:r>
-        <w:t xml:space="preserve">Tablas de frecuencia, intervalos de clase, representación gráfica con histograma de frecuencias.</w:t>
-      </w:r>
-    </w:p>
-    <w:p>
-      <w:pPr>
-        <w:numPr>
-          <w:ilvl w:val="0"/>
-          <w:numId w:val="1001"/>
-        </w:numPr>
-      </w:pPr>
-      <w:r>
-        <w:t xml:space="preserve">Medidas de tendencia central. media, mediana, moda, rango medio, media truncada, media geométrica, media armónica</w:t>
-      </w:r>
-    </w:p>
-    <w:p>
-      <w:pPr>
-        <w:numPr>
-          <w:ilvl w:val="0"/>
-          <w:numId w:val="1001"/>
-        </w:numPr>
-      </w:pPr>
-      <w:r>
-        <w:t xml:space="preserve">Medidas de Dispersión o variabilidad. rango, varianza, desviación estantar, coeficiente de variación</w:t>
-      </w:r>
-    </w:p>
-    <w:p>
-      <w:pPr>
-        <w:numPr>
-          <w:ilvl w:val="0"/>
-          <w:numId w:val="1001"/>
-        </w:numPr>
-      </w:pPr>
-      <w:r>
-        <w:t xml:space="preserve">Medidas de posición. percentiles, deciles, cuartiles</w:t>
-      </w:r>
-    </w:p>
-    <w:p>
-      <w:pPr>
-        <w:numPr>
-          <w:ilvl w:val="0"/>
-          <w:numId w:val="1001"/>
-        </w:numPr>
-      </w:pPr>
-      <w:r>
-        <w:t xml:space="preserve">Medidas de forma. curtosis, sesgo</w:t>
-      </w:r>
-    </w:p>
-    <w:p>
-      <w:pPr>
-        <w:numPr>
-          <w:ilvl w:val="0"/>
-          <w:numId w:val="1001"/>
-        </w:numPr>
-      </w:pPr>
-      <w:r>
-        <w:t xml:space="preserve">La curva normal</w:t>
-      </w:r>
-    </w:p>
-    <w:p>
-      <w:pPr>
-        <w:numPr>
-          <w:ilvl w:val="0"/>
-          <w:numId w:val="1001"/>
-        </w:numPr>
-      </w:pPr>
-      <w:r>
-        <w:t xml:space="preserve">Visualización de datos</w:t>
-      </w:r>
-    </w:p>
-    <w:p>
-      <w:pPr>
-        <w:numPr>
-          <w:ilvl w:val="0"/>
-          <w:numId w:val="1001"/>
-        </w:numPr>
-      </w:pPr>
-      <w:r>
-        <w:t xml:space="preserve">Informe estadístico</w:t>
-      </w:r>
-    </w:p>
-    <w:p>
-      <w:pPr>
-        <w:pStyle w:val="FirstParagraph"/>
-      </w:pPr>
+        <w:t xml:space="preserve">Modulo 1: Introducción a la Analítica de Datos.</w:t>
+      </w:r>
+    </w:p>
+    <w:p>
+      <w:pPr>
+        <w:numPr>
+          <w:ilvl w:val="0"/>
+          <w:numId w:val="1003"/>
+        </w:numPr>
+        <w:pStyle w:val="Compact"/>
+      </w:pPr>
+      <w:r>
+        <w:t xml:space="preserve">Qué es la Analítica de Datos.</w:t>
+      </w:r>
+    </w:p>
+    <w:p>
+      <w:pPr>
+        <w:numPr>
+          <w:ilvl w:val="0"/>
+          <w:numId w:val="1003"/>
+        </w:numPr>
+        <w:pStyle w:val="Compact"/>
+      </w:pPr>
+      <w:r>
+        <w:t xml:space="preserve">Datos, Información y Conocimiento: el concepto de la minería de datos en el análisis de datos.</w:t>
+      </w:r>
+    </w:p>
+    <w:p>
+      <w:pPr>
+        <w:numPr>
+          <w:ilvl w:val="0"/>
+          <w:numId w:val="1003"/>
+        </w:numPr>
+        <w:pStyle w:val="Compact"/>
+      </w:pPr>
+      <w:r>
+        <w:t xml:space="preserve">En qué se aplica la Analítica de Datos.</w:t>
+      </w:r>
+    </w:p>
+    <w:p>
+      <w:pPr>
+        <w:numPr>
+          <w:ilvl w:val="0"/>
+          <w:numId w:val="1003"/>
+        </w:numPr>
+        <w:pStyle w:val="Compact"/>
+      </w:pPr>
+      <w:r>
+        <w:t xml:space="preserve">Campos de acción de la Analítica de Datos: BIBA (visualización o analítica avanzada).</w:t>
+      </w:r>
+    </w:p>
+    <w:p>
+      <w:pPr>
+        <w:numPr>
+          <w:ilvl w:val="0"/>
+          <w:numId w:val="1003"/>
+        </w:numPr>
+        <w:pStyle w:val="Compact"/>
+      </w:pPr>
+      <w:r>
+        <w:t xml:space="preserve">Herramientas de uso de la Analítica de Datos, dependiendo de los campos de acción.</w:t>
+      </w:r>
+    </w:p>
+    <w:p>
+      <w:pPr>
+        <w:numPr>
+          <w:ilvl w:val="0"/>
+          <w:numId w:val="1003"/>
+        </w:numPr>
+        <w:pStyle w:val="Compact"/>
+      </w:pPr>
+      <w:r>
+        <w:t xml:space="preserve">Ética para la Analítica de Datos.</w:t>
+      </w:r>
+    </w:p>
+    <w:p>
+      <w:pPr>
+        <w:numPr>
+          <w:ilvl w:val="0"/>
+          <w:numId w:val="1003"/>
+        </w:numPr>
+        <w:pStyle w:val="Compact"/>
+      </w:pPr>
+      <w:r>
+        <w:t xml:space="preserve">El futuro de la Analítica de Datos.</w:t>
+      </w:r>
     </w:p>
     <w:bookmarkEnd w:id="22"/>
-    <w:bookmarkStart w:id="23" w:name="tema-2-las-herramientas-básicas"/>
-    <w:p>
-      <w:pPr>
-        <w:pStyle w:val="Heading2"/>
+    <w:bookmarkStart w:id="23" w:name="X88e52d3cf9c28518dac5782b0f158122cfada56"/>
+    <w:p>
+      <w:pPr>
+        <w:pStyle w:val="Heading3"/>
       </w:pPr>
       <w:r>
         <w:rPr>
           <w:bCs/>
           <w:b/>
         </w:rPr>
-        <w:t xml:space="preserve">Tema 2 Las herramientas básicas</w:t>
-      </w:r>
-    </w:p>
-    <w:p>
-      <w:pPr>
-        <w:pStyle w:val="FirstParagraph"/>
-      </w:pPr>
-      <w:r>
-        <w:t xml:space="preserve">Énfasis en el seguimiento de productos</w:t>
-      </w:r>
-    </w:p>
-    <w:p>
-      <w:pPr>
-        <w:pStyle w:val="BodyText"/>
-      </w:pPr>
-    </w:p>
-    <w:p>
-      <w:pPr>
-        <w:numPr>
-          <w:ilvl w:val="0"/>
-          <w:numId w:val="1002"/>
-        </w:numPr>
-      </w:pPr>
-      <w:r>
-        <w:t xml:space="preserve">Ciclo de mejoramiento y de control PHVA</w:t>
-      </w:r>
-    </w:p>
-    <w:p>
-      <w:pPr>
-        <w:numPr>
-          <w:ilvl w:val="0"/>
-          <w:numId w:val="1002"/>
-        </w:numPr>
-      </w:pPr>
-      <w:r>
-        <w:t xml:space="preserve">Problemas y proyectos</w:t>
-      </w:r>
-    </w:p>
-    <w:p>
-      <w:pPr>
-        <w:numPr>
-          <w:ilvl w:val="0"/>
-          <w:numId w:val="1002"/>
-        </w:numPr>
-      </w:pPr>
-      <w:r>
-        <w:t xml:space="preserve">Cómo lograr la participación: Tormenta de ideas</w:t>
-      </w:r>
-    </w:p>
-    <w:p>
-      <w:pPr>
-        <w:numPr>
-          <w:ilvl w:val="0"/>
-          <w:numId w:val="1002"/>
-        </w:numPr>
-      </w:pPr>
-      <w:r>
-        <w:t xml:space="preserve">Cómo registrar la información: Hojas de chequeo y de Registro de datos</w:t>
-      </w:r>
-    </w:p>
-    <w:p>
-      <w:pPr>
-        <w:numPr>
-          <w:ilvl w:val="0"/>
-          <w:numId w:val="1002"/>
-        </w:numPr>
-      </w:pPr>
-      <w:r>
-        <w:t xml:space="preserve">Gráficos de barras, columnas, de línea, de áreas y pictóricos</w:t>
-      </w:r>
-    </w:p>
-    <w:p>
-      <w:pPr>
-        <w:numPr>
-          <w:ilvl w:val="0"/>
-          <w:numId w:val="1002"/>
-        </w:numPr>
-      </w:pPr>
-      <w:r>
-        <w:t xml:space="preserve">Cómo identificar causas de problemas: Diagramas causa – efecto, Diagrama Por qué – Porqué</w:t>
-      </w:r>
-    </w:p>
-    <w:p>
-      <w:pPr>
-        <w:numPr>
-          <w:ilvl w:val="0"/>
-          <w:numId w:val="1002"/>
-        </w:numPr>
-      </w:pPr>
-      <w:r>
-        <w:t xml:space="preserve">Cómo organizar prioridades: Diagrama de Pareto</w:t>
-      </w:r>
-    </w:p>
-    <w:p>
-      <w:pPr>
-        <w:numPr>
-          <w:ilvl w:val="0"/>
-          <w:numId w:val="1002"/>
-        </w:numPr>
-      </w:pPr>
-      <w:r>
-        <w:t xml:space="preserve">Análisis de regresión lineal simple y múltiple, correlaciones</w:t>
-      </w:r>
-    </w:p>
-    <w:p>
-      <w:pPr>
-        <w:pStyle w:val="FirstParagraph"/>
-      </w:pPr>
+        <w:t xml:space="preserve">Modulo 2: La inspección, depuración y transformación de datos.</w:t>
+      </w:r>
+    </w:p>
+    <w:p>
+      <w:pPr>
+        <w:numPr>
+          <w:ilvl w:val="0"/>
+          <w:numId w:val="1004"/>
+        </w:numPr>
+        <w:pStyle w:val="Compact"/>
+      </w:pPr>
+      <w:r>
+        <w:t xml:space="preserve">Exploración de datos, para reconocer: manejo de datos faltantes, tipos de datos, entre otros.</w:t>
+      </w:r>
+    </w:p>
+    <w:p>
+      <w:pPr>
+        <w:numPr>
+          <w:ilvl w:val="0"/>
+          <w:numId w:val="1004"/>
+        </w:numPr>
+        <w:pStyle w:val="Compact"/>
+      </w:pPr>
+      <w:r>
+        <w:t xml:space="preserve">Usabilidad y curaduría (validación/verificación) de datos.</w:t>
+      </w:r>
+    </w:p>
+    <w:p>
+      <w:pPr>
+        <w:numPr>
+          <w:ilvl w:val="0"/>
+          <w:numId w:val="1004"/>
+        </w:numPr>
+        <w:pStyle w:val="Compact"/>
+      </w:pPr>
+      <w:r>
+        <w:t xml:space="preserve">Datos, variables y unidad de análisis, para la operacionalización de variables.</w:t>
+      </w:r>
+    </w:p>
+    <w:p>
+      <w:pPr>
+        <w:numPr>
+          <w:ilvl w:val="0"/>
+          <w:numId w:val="1004"/>
+        </w:numPr>
+        <w:pStyle w:val="Compact"/>
+      </w:pPr>
+      <w:r>
+        <w:t xml:space="preserve">Depuración de datos.</w:t>
+      </w:r>
+    </w:p>
+    <w:p>
+      <w:pPr>
+        <w:numPr>
+          <w:ilvl w:val="0"/>
+          <w:numId w:val="1004"/>
+        </w:numPr>
+        <w:pStyle w:val="Compact"/>
+      </w:pPr>
+      <w:r>
+        <w:t xml:space="preserve">Escalas de medida y categorización de variables.</w:t>
+      </w:r>
+    </w:p>
+    <w:p>
+      <w:pPr>
+        <w:numPr>
+          <w:ilvl w:val="0"/>
+          <w:numId w:val="1004"/>
+        </w:numPr>
+        <w:pStyle w:val="Compact"/>
+      </w:pPr>
+      <w:r>
+        <w:t xml:space="preserve">Estandarización y transformación de datos.</w:t>
+      </w:r>
     </w:p>
     <w:bookmarkEnd w:id="23"/>
-    <w:bookmarkStart w:id="24" w:name="tema-3-herramientas-estadísticas"/>
-    <w:p>
-      <w:pPr>
-        <w:pStyle w:val="Heading2"/>
+    <w:bookmarkStart w:id="24" w:name="X1fa9836e5c621798938d02d645b5bddbc474178"/>
+    <w:p>
+      <w:pPr>
+        <w:pStyle w:val="Heading3"/>
       </w:pPr>
       <w:r>
         <w:rPr>
           <w:bCs/>
           <w:b/>
         </w:rPr>
-        <w:t xml:space="preserve">Tema 3: Herramientas estadísticas</w:t>
-      </w:r>
-    </w:p>
-    <w:p>
-      <w:pPr>
-        <w:pStyle w:val="FirstParagraph"/>
-      </w:pPr>
-      <w:r>
-        <w:t xml:space="preserve">Se incorporan con machine learning</w:t>
-      </w:r>
-    </w:p>
-    <w:p>
-      <w:pPr>
-        <w:pStyle w:val="BodyText"/>
-      </w:pPr>
-    </w:p>
-    <w:p>
-      <w:pPr>
-        <w:numPr>
-          <w:ilvl w:val="0"/>
-          <w:numId w:val="1003"/>
-        </w:numPr>
-      </w:pPr>
-      <w:r>
-        <w:t xml:space="preserve">Introducción a las técnicas multivariadas descriptivas:</w:t>
-      </w:r>
-    </w:p>
-    <w:p>
-      <w:pPr>
-        <w:numPr>
-          <w:ilvl w:val="0"/>
-          <w:numId w:val="1003"/>
-        </w:numPr>
-      </w:pPr>
-      <w:r>
-        <w:t xml:space="preserve">Análisis de Componentes Principales,</w:t>
-      </w:r>
-    </w:p>
-    <w:p>
-      <w:pPr>
-        <w:numPr>
-          <w:ilvl w:val="0"/>
-          <w:numId w:val="1003"/>
-        </w:numPr>
-      </w:pPr>
-      <w:r>
-        <w:t xml:space="preserve">Análisis de Conglomerados y</w:t>
-      </w:r>
-    </w:p>
-    <w:p>
-      <w:pPr>
-        <w:numPr>
-          <w:ilvl w:val="0"/>
-          <w:numId w:val="1003"/>
-        </w:numPr>
-      </w:pPr>
-      <w:r>
-        <w:t xml:space="preserve">Análisis de Correspondencia.</w:t>
-      </w:r>
-    </w:p>
-    <w:p>
-      <w:pPr>
-        <w:numPr>
-          <w:ilvl w:val="0"/>
-          <w:numId w:val="1003"/>
-        </w:numPr>
-      </w:pPr>
-      <w:r>
-        <w:t xml:space="preserve">Introducción al lenguaje estadístico R</w:t>
-      </w:r>
-    </w:p>
-    <w:p>
-      <w:pPr>
-        <w:numPr>
-          <w:ilvl w:val="0"/>
-          <w:numId w:val="1003"/>
-        </w:numPr>
-      </w:pPr>
-      <w:r>
-        <w:t xml:space="preserve">Ejemplos de caso aplicado (con base de datos)</w:t>
+        <w:t xml:space="preserve">Modulo 3: Principios de visualización de Datos para Business Intelligence.</w:t>
+      </w:r>
+    </w:p>
+    <w:p>
+      <w:pPr>
+        <w:numPr>
+          <w:ilvl w:val="0"/>
+          <w:numId w:val="1005"/>
+        </w:numPr>
+        <w:pStyle w:val="Compact"/>
+      </w:pPr>
+      <w:r>
+        <w:t xml:space="preserve">¿Qué es la visualización de datos?</w:t>
+      </w:r>
+    </w:p>
+    <w:p>
+      <w:pPr>
+        <w:numPr>
+          <w:ilvl w:val="0"/>
+          <w:numId w:val="1005"/>
+        </w:numPr>
+        <w:pStyle w:val="Compact"/>
+      </w:pPr>
+      <w:r>
+        <w:t xml:space="preserve">Historia e importancia de la visualización de datos.</w:t>
+      </w:r>
+    </w:p>
+    <w:p>
+      <w:pPr>
+        <w:numPr>
+          <w:ilvl w:val="0"/>
+          <w:numId w:val="1005"/>
+        </w:numPr>
+        <w:pStyle w:val="Compact"/>
+      </w:pPr>
+      <w:r>
+        <w:t xml:space="preserve">Herramientas comunes para BI: Excel, Power BI, Tableau, R, etc.</w:t>
+      </w:r>
+    </w:p>
+    <w:p>
+      <w:pPr>
+        <w:numPr>
+          <w:ilvl w:val="0"/>
+          <w:numId w:val="1005"/>
+        </w:numPr>
+        <w:pStyle w:val="Compact"/>
+      </w:pPr>
+      <w:r>
+        <w:t xml:space="preserve">Tipos de gráficas: cómo y cuándo usarlas. (construcción de tableros)</w:t>
+      </w:r>
+    </w:p>
+    <w:p>
+      <w:pPr>
+        <w:numPr>
+          <w:ilvl w:val="0"/>
+          <w:numId w:val="1005"/>
+        </w:numPr>
+        <w:pStyle w:val="Compact"/>
+      </w:pPr>
+      <w:r>
+        <w:t xml:space="preserve">Aplicación de buenas prácticas para reducir carga visual.</w:t>
+      </w:r>
+    </w:p>
+    <w:p>
+      <w:pPr>
+        <w:numPr>
+          <w:ilvl w:val="0"/>
+          <w:numId w:val="1005"/>
+        </w:numPr>
+        <w:pStyle w:val="Compact"/>
+      </w:pPr>
+      <w:r>
+        <w:t xml:space="preserve">Storytelling.</w:t>
+      </w:r>
+    </w:p>
+    <w:p>
+      <w:pPr>
+        <w:numPr>
+          <w:ilvl w:val="0"/>
+          <w:numId w:val="1005"/>
+        </w:numPr>
+        <w:pStyle w:val="Compact"/>
+      </w:pPr>
+      <w:r>
+        <w:t xml:space="preserve">Análisis descriptivo vs Analítica avanzada (mostrar alcance del avanzado, Modelos, Machine learning, etc.)</w:t>
       </w:r>
     </w:p>
     <w:p>
@@ -823,6 +870,12 @@
     <w:abstractNumId w:val="991"/>
   </w:num>
   <w:num w:numId="1003">
+    <w:abstractNumId w:val="991"/>
+  </w:num>
+  <w:num w:numId="1004">
+    <w:abstractNumId w:val="991"/>
+  </w:num>
+  <w:num w:numId="1005">
     <w:abstractNumId w:val="991"/>
   </w:num>
 </w:numbering>

</xml_diff>